<commit_message>
Changed config file - to load the header for general pages and the header for login page
</commit_message>
<xml_diff>
--- a/DelB_Thanh_Bilal_Requirements_Proposal.docx
+++ b/DelB_Thanh_Bilal_Requirements_Proposal.docx
@@ -210,8 +210,6 @@
               </w:rPr>
               <w:t>333188</w:t>
             </w:r>
-            <w:bookmarkStart w:id="0" w:name="_GoBack"/>
-            <w:bookmarkEnd w:id="0"/>
           </w:p>
         </w:tc>
         <w:tc>
@@ -365,6 +363,8 @@
             </w:r>
           </w:p>
         </w:tc>
+        <w:bookmarkStart w:id="0" w:name="_GoBack"/>
+        <w:bookmarkEnd w:id="0"/>
         <w:tc>
           <w:tcPr>
             <w:tcW w:w="5920" w:type="dxa"/>
@@ -381,18 +381,70 @@
                 <w:lang w:val="en-GB"/>
               </w:rPr>
             </w:pPr>
-            <w:hyperlink r:id="rId7" w:history="1">
-              <w:r>
-                <w:rPr>
-                  <w:rStyle w:val="Hyperlink"/>
-                  <w:rFonts w:ascii="Cambria" w:hAnsi="Cambria" w:cs="Arial"/>
-                  <w:sz w:val="24"/>
-                  <w:szCs w:val="24"/>
-                  <w:lang w:val="en-GB"/>
-                </w:rPr>
-                <w:t>http://athena.fhict.nl/users/i333151/ITA2_Website/index.php</w:t>
-              </w:r>
-            </w:hyperlink>
+            <w:r>
+              <w:rPr>
+                <w:rFonts w:ascii="Cambria" w:hAnsi="Cambria" w:cs="Arial"/>
+                <w:sz w:val="24"/>
+                <w:szCs w:val="24"/>
+                <w:lang w:val="en-GB"/>
+              </w:rPr>
+              <w:fldChar w:fldCharType="begin"/>
+            </w:r>
+            <w:r>
+              <w:rPr>
+                <w:rFonts w:ascii="Cambria" w:hAnsi="Cambria" w:cs="Arial"/>
+                <w:sz w:val="24"/>
+                <w:szCs w:val="24"/>
+                <w:lang w:val="en-GB"/>
+              </w:rPr>
+              <w:instrText xml:space="preserve"> HYPERLINK "</w:instrText>
+            </w:r>
+            <w:r>
+              <w:rPr>
+                <w:rFonts w:ascii="Cambria" w:hAnsi="Cambria" w:cs="Arial"/>
+                <w:sz w:val="24"/>
+                <w:szCs w:val="24"/>
+                <w:lang w:val="en-GB"/>
+              </w:rPr>
+              <w:instrText>http://athena.fhict.nl/users/i333151/ITA2Website/index.php</w:instrText>
+            </w:r>
+            <w:r>
+              <w:rPr>
+                <w:rFonts w:ascii="Cambria" w:hAnsi="Cambria" w:cs="Arial"/>
+                <w:sz w:val="24"/>
+                <w:szCs w:val="24"/>
+                <w:lang w:val="en-GB"/>
+              </w:rPr>
+              <w:instrText xml:space="preserve">" </w:instrText>
+            </w:r>
+            <w:r>
+              <w:rPr>
+                <w:rFonts w:ascii="Cambria" w:hAnsi="Cambria" w:cs="Arial"/>
+                <w:sz w:val="24"/>
+                <w:szCs w:val="24"/>
+                <w:lang w:val="en-GB"/>
+              </w:rPr>
+              <w:fldChar w:fldCharType="separate"/>
+            </w:r>
+            <w:r>
+              <w:rPr>
+                <w:rStyle w:val="Hyperlink"/>
+                <w:rFonts w:ascii="Cambria" w:hAnsi="Cambria" w:cs="Arial"/>
+                <w:sz w:val="24"/>
+                <w:szCs w:val="24"/>
+                <w:lang w:val="en-GB"/>
+              </w:rPr>
+              <w:t>http://athena.fhict.nl/users/i333151/ITA2Website/index.php</w:t>
+            </w:r>
+            <w:r>
+              <w:rPr>
+                <w:rFonts w:ascii="Cambria" w:hAnsi="Cambria" w:cs="Arial"/>
+                <w:sz w:val="24"/>
+                <w:szCs w:val="24"/>
+                <w:lang w:val="en-GB"/>
+              </w:rPr>
+              <w:fldChar w:fldCharType="end"/>
+            </w:r>
             <w:r>
               <w:rPr>
                 <w:rFonts w:ascii="Cambria" w:hAnsi="Cambria" w:cs="Arial"/>
@@ -2976,7 +3028,7 @@
 </file>
 
 <file path=customXml/itemProps1.xml><?xml version="1.0" encoding="utf-8"?>
-<ds:datastoreItem xmlns:ds="http://schemas.openxmlformats.org/officeDocument/2006/customXml" ds:itemID="{636EE279-6717-48D4-89ED-7C63B265AEB0}">
+<ds:datastoreItem xmlns:ds="http://schemas.openxmlformats.org/officeDocument/2006/customXml" ds:itemID="{65292581-BEC0-4A8D-98C6-4D41FAA6F647}">
   <ds:schemaRefs>
     <ds:schemaRef ds:uri="http://schemas.openxmlformats.org/officeDocument/2006/bibliography"/>
   </ds:schemaRefs>

</xml_diff>